<commit_message>
some changes to the documentation and error messages of json file
</commit_message>
<xml_diff>
--- a/Report.docx
+++ b/Report.docx
@@ -1027,8 +1027,6 @@
         </w:rPr>
         <w:t>the style of coding</w:t>
       </w:r>
-      <w:bookmarkStart w:id="0" w:name="_GoBack"/>
-      <w:bookmarkEnd w:id="0"/>
       <w:r>
         <w:rPr>
           <w:rFonts w:asciiTheme="minorHAnsi" w:hAnsiTheme="minorHAnsi" w:cstheme="minorHAnsi"/>
@@ -1363,6 +1361,24 @@
           <w:szCs w:val="22"/>
         </w:rPr>
         <w:t xml:space="preserve"> </w:t>
+      </w:r>
+      <w:r>
+        <w:rPr>
+          <w:rFonts w:asciiTheme="minorHAnsi" w:hAnsiTheme="minorHAnsi" w:cstheme="minorHAnsi"/>
+          <w:bCs/>
+          <w:sz w:val="22"/>
+          <w:szCs w:val="22"/>
+        </w:rPr>
+        <w:t>The way that this pattern was applie</w:t>
+      </w:r>
+      <w:r>
+        <w:rPr>
+          <w:rFonts w:asciiTheme="minorHAnsi" w:hAnsiTheme="minorHAnsi" w:cstheme="minorHAnsi"/>
+          <w:bCs/>
+          <w:sz w:val="22"/>
+          <w:szCs w:val="22"/>
+        </w:rPr>
+        <w:t>d in the code resembled a proxy since many method names were unchanged.</w:t>
       </w:r>
     </w:p>
     <w:p>
@@ -1692,6 +1708,140 @@
           <w:rFonts w:cstheme="minorHAnsi"/>
         </w:rPr>
         <w:t xml:space="preserve">            </w:t>
+      </w:r>
+    </w:p>
+    <w:p>
+      <w:pPr>
+        <w:rPr>
+          <w:rFonts w:cstheme="minorHAnsi"/>
+        </w:rPr>
+      </w:pPr>
+    </w:p>
+    <w:p>
+      <w:pPr>
+        <w:rPr>
+          <w:rFonts w:cstheme="minorHAnsi"/>
+        </w:rPr>
+      </w:pPr>
+      <w:r>
+        <w:rPr>
+          <w:rFonts w:cstheme="minorHAnsi"/>
+        </w:rPr>
+        <w:t>For a clearer picture of the UML diagram please see attached documents.</w:t>
+      </w:r>
+      <w:bookmarkStart w:id="0" w:name="_GoBack"/>
+      <w:bookmarkEnd w:id="0"/>
+    </w:p>
+    <w:p>
+      <w:pPr>
+        <w:rPr>
+          <w:rFonts w:cstheme="minorHAnsi"/>
+        </w:rPr>
+      </w:pPr>
+    </w:p>
+    <w:p>
+      <w:pPr>
+        <w:rPr>
+          <w:rFonts w:cstheme="minorHAnsi"/>
+        </w:rPr>
+      </w:pPr>
+    </w:p>
+    <w:p>
+      <w:pPr>
+        <w:rPr>
+          <w:rFonts w:cstheme="minorHAnsi"/>
+        </w:rPr>
+      </w:pPr>
+    </w:p>
+    <w:p>
+      <w:pPr>
+        <w:rPr>
+          <w:rFonts w:cstheme="minorHAnsi"/>
+        </w:rPr>
+      </w:pPr>
+    </w:p>
+    <w:p>
+      <w:pPr>
+        <w:rPr>
+          <w:rFonts w:cstheme="minorHAnsi"/>
+        </w:rPr>
+      </w:pPr>
+      <w:r>
+        <w:rPr>
+          <w:rFonts w:cstheme="minorHAnsi"/>
+          <w:noProof/>
+        </w:rPr>
+        <w:lastRenderedPageBreak/>
+        <w:drawing>
+          <wp:anchor distT="0" distB="0" distL="114300" distR="114300" simplePos="0" relativeHeight="251658240" behindDoc="1" locked="0" layoutInCell="1" allowOverlap="1" wp14:anchorId="0E5B25DA" wp14:editId="59CCC58B">
+            <wp:simplePos x="0" y="0"/>
+            <wp:positionH relativeFrom="column">
+              <wp:posOffset>-898525</wp:posOffset>
+            </wp:positionH>
+            <wp:positionV relativeFrom="page">
+              <wp:align>bottom</wp:align>
+            </wp:positionV>
+            <wp:extent cx="7519670" cy="10670540"/>
+            <wp:effectExtent l="0" t="0" r="5080" b="0"/>
+            <wp:wrapTight wrapText="bothSides">
+              <wp:wrapPolygon edited="0">
+                <wp:start x="0" y="0"/>
+                <wp:lineTo x="0" y="21556"/>
+                <wp:lineTo x="21560" y="21556"/>
+                <wp:lineTo x="21560" y="0"/>
+                <wp:lineTo x="0" y="0"/>
+              </wp:wrapPolygon>
+            </wp:wrapTight>
+            <wp:docPr id="3" name="Picture 3" descr="C:\Users\nzhou\AppData\Local\Microsoft\Windows\INetCache\Content.Word\Stage2 (1).png"/>
+            <wp:cNvGraphicFramePr>
+              <a:graphicFrameLocks xmlns:a="http://schemas.openxmlformats.org/drawingml/2006/main" noChangeAspect="1"/>
+            </wp:cNvGraphicFramePr>
+            <a:graphic xmlns:a="http://schemas.openxmlformats.org/drawingml/2006/main">
+              <a:graphicData uri="http://schemas.openxmlformats.org/drawingml/2006/picture">
+                <pic:pic xmlns:pic="http://schemas.openxmlformats.org/drawingml/2006/picture">
+                  <pic:nvPicPr>
+                    <pic:cNvPr id="0" name="Picture 3" descr="C:\Users\nzhou\AppData\Local\Microsoft\Windows\INetCache\Content.Word\Stage2 (1).png"/>
+                    <pic:cNvPicPr>
+                      <a:picLocks noChangeAspect="1" noChangeArrowheads="1"/>
+                    </pic:cNvPicPr>
+                  </pic:nvPicPr>
+                  <pic:blipFill>
+                    <a:blip r:embed="rId5">
+                      <a:extLst>
+                        <a:ext uri="{28A0092B-C50C-407E-A947-70E740481C1C}">
+                          <a14:useLocalDpi xmlns:a14="http://schemas.microsoft.com/office/drawing/2010/main" val="0"/>
+                        </a:ext>
+                      </a:extLst>
+                    </a:blip>
+                    <a:srcRect/>
+                    <a:stretch>
+                      <a:fillRect/>
+                    </a:stretch>
+                  </pic:blipFill>
+                  <pic:spPr bwMode="auto">
+                    <a:xfrm>
+                      <a:off x="0" y="0"/>
+                      <a:ext cx="7519670" cy="10670540"/>
+                    </a:xfrm>
+                    <a:prstGeom prst="rect">
+                      <a:avLst/>
+                    </a:prstGeom>
+                    <a:noFill/>
+                    <a:ln>
+                      <a:noFill/>
+                    </a:ln>
+                  </pic:spPr>
+                </pic:pic>
+              </a:graphicData>
+            </a:graphic>
+            <wp14:sizeRelH relativeFrom="margin">
+              <wp14:pctWidth>0</wp14:pctWidth>
+            </wp14:sizeRelH>
+            <wp14:sizeRelV relativeFrom="margin">
+              <wp14:pctHeight>0</wp14:pctHeight>
+            </wp14:sizeRelV>
+          </wp:anchor>
+        </w:drawing>
       </w:r>
     </w:p>
     <w:sectPr>

</xml_diff>